<commit_message>
finished linear regression and prediction
</commit_message>
<xml_diff>
--- a/311 Syllabus 2023.docx
+++ b/311 Syllabus 2023.docx
@@ -328,11 +328,20 @@
       </w:r>
       <w:r>
         <w:rPr/>
-        <w:t>T</w:t>
-      </w:r>
-      <w:r>
-        <w:rPr/>
-        <w:t>BD</w:t>
+        <w:t xml:space="preserve">Mondays 2-3 pm, Tuesdays 1-2 pm, and Wednesdays 9-10 am HRC 342 </w:t>
+      </w:r>
+    </w:p>
+    <w:p>
+      <w:pPr>
+        <w:pStyle w:val="Normal"/>
+        <w:bidi w:val="0"/>
+        <w:spacing w:before="0" w:beforeAutospacing="off" w:after="0" w:afterAutospacing="off" w:line="276" w:lineRule="auto"/>
+        <w:ind w:left="1440" w:right="0" w:firstLine="720"/>
+        <w:jc w:val="left"/>
+      </w:pPr>
+      <w:r>
+        <w:rPr/>
+        <w:t>and https://washington.zoom.us/j/98121942009</w:t>
       </w:r>
     </w:p>
     <w:p>
@@ -1559,7 +1568,39 @@
           <w:bCs w:val="0"/>
           <w:u w:val="none"/>
         </w:rPr>
-        <w:t>Complete 7 of 10 quizzes.</w:t>
+        <w:t xml:space="preserve">Complete </w:t>
+      </w:r>
+      <w:r>
+        <w:rPr>
+          <w:b w:val="0"/>
+          <w:bCs w:val="0"/>
+          <w:u w:val="none"/>
+        </w:rPr>
+        <w:t>6</w:t>
+      </w:r>
+      <w:r>
+        <w:rPr>
+          <w:b w:val="0"/>
+          <w:bCs w:val="0"/>
+          <w:u w:val="none"/>
+        </w:rPr>
+        <w:t xml:space="preserve"> of </w:t>
+      </w:r>
+      <w:r>
+        <w:rPr>
+          <w:b w:val="0"/>
+          <w:bCs w:val="0"/>
+          <w:u w:val="none"/>
+        </w:rPr>
+        <w:t>9</w:t>
+      </w:r>
+      <w:r>
+        <w:rPr>
+          <w:b w:val="0"/>
+          <w:bCs w:val="0"/>
+          <w:u w:val="none"/>
+        </w:rPr>
+        <w:t xml:space="preserve"> quizzes.</w:t>
       </w:r>
     </w:p>
     <w:p>
@@ -2103,7 +2144,39 @@
           <w:bCs w:val="0"/>
           <w:u w:val="none"/>
         </w:rPr>
-        <w:t>Complete 9 of 10 quizzes.</w:t>
+        <w:t xml:space="preserve">Complete </w:t>
+      </w:r>
+      <w:r>
+        <w:rPr>
+          <w:b w:val="0"/>
+          <w:bCs w:val="0"/>
+          <w:u w:val="none"/>
+        </w:rPr>
+        <w:t>8</w:t>
+      </w:r>
+      <w:r>
+        <w:rPr>
+          <w:b w:val="0"/>
+          <w:bCs w:val="0"/>
+          <w:u w:val="none"/>
+        </w:rPr>
+        <w:t xml:space="preserve"> of </w:t>
+      </w:r>
+      <w:r>
+        <w:rPr>
+          <w:b w:val="0"/>
+          <w:bCs w:val="0"/>
+          <w:u w:val="none"/>
+        </w:rPr>
+        <w:t>9</w:t>
+      </w:r>
+      <w:r>
+        <w:rPr>
+          <w:b w:val="0"/>
+          <w:bCs w:val="0"/>
+          <w:u w:val="none"/>
+        </w:rPr>
+        <w:t xml:space="preserve"> quizzes.</w:t>
       </w:r>
     </w:p>
     <w:p>
@@ -6227,7 +6300,7 @@
           <w:caps w:val="0"/>
           <w:smallCaps w:val="0"/>
           <w:noProof w:val="0"/>
-          <w:color w:val="auto" w:themeColor="text1" w:themeTint="FF" w:themeShade="FF"/>
+          <w:color w:val="000000" w:themeColor="text1" w:themeTint="FF" w:themeShade="FF"/>
           <w:sz w:val="24"/>
           <w:szCs w:val="24"/>
           <w:lang w:val="en-US"/>
@@ -6242,34 +6315,10 @@
       <w:r>
         <w:rPr>
           <w:rStyle w:val="Heading4Char"/>
-        </w:rPr>
-        <w:t>:</w:t>
-      </w:r>
-      <w:r>
-        <w:rPr>
-          <w:rFonts w:ascii="Calibri" w:hAnsi="Calibri" w:cs="Calibri" w:asciiTheme="minorAscii" w:hAnsiTheme="minorAscii" w:cstheme="minorAscii"/>
-          <w:color w:val="auto"/>
-          <w:sz w:val="24"/>
-          <w:szCs w:val="24"/>
-        </w:rPr>
-        <w:t xml:space="preserve">  </w:t>
-      </w:r>
-      <w:r>
-        <w:rPr>
-          <w:rFonts w:ascii="Calibri" w:hAnsi="Calibri" w:eastAsia="Calibri" w:cs="Calibri"/>
-          <w:b w:val="0"/>
-          <w:bCs w:val="0"/>
-          <w:i w:val="0"/>
-          <w:iCs w:val="0"/>
-          <w:caps w:val="0"/>
-          <w:smallCaps w:val="0"/>
-          <w:noProof w:val="0"/>
-          <w:color w:val="auto"/>
-          <w:sz w:val="24"/>
-          <w:szCs w:val="24"/>
-          <w:lang w:val="en-US"/>
-        </w:rPr>
-        <w:t>Diverse</w:t>
+          <w:b w:val="0"/>
+          <w:bCs w:val="0"/>
+        </w:rPr>
+        <w:t>: Diverse</w:t>
       </w:r>
       <w:r>
         <w:rPr>

</xml_diff>